<commit_message>
Update report template with minor modifications.
Added assignment descriptor to the front of draft report.
</commit_message>
<xml_diff>
--- a/SBA23255_L8_HCI_HDipDB_Strategic Thinking_CA3.docx
+++ b/SBA23255_L8_HCI_HDipDB_Strategic Thinking_CA3.docx
@@ -271,7 +271,7 @@
                 </mc:Choice>
                 <mc:Fallback>
                   <w:pict>
-                    <v:line w14:anchorId="7CDD5C9B" id="Straight Connector 5" o:spid="_x0000_s1026" alt="text divider" style="visibility:visible;mso-wrap-style:square;mso-left-percent:-10001;mso-top-percent:-10001;mso-position-horizontal:absolute;mso-position-horizontal-relative:char;mso-position-vertical:absolute;mso-position-vertical-relative:line;mso-left-percent:-10001;mso-top-percent:-10001" from="0,0" to="61.85pt,0" o:gfxdata="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" strokecolor="white [3212]" strokeweight="6pt">
+                    <v:line w14:anchorId="728ABED4" id="Straight Connector 5" o:spid="_x0000_s1026" alt="text divider" style="visibility:visible;mso-wrap-style:square;mso-left-percent:-10001;mso-top-percent:-10001;mso-position-horizontal:absolute;mso-position-horizontal-relative:char;mso-position-vertical:absolute;mso-position-vertical-relative:line;mso-left-percent:-10001;mso-top-percent:-10001" from="0,0" to="61.85pt,0" o:gfxdata="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" strokecolor="white [3212]" strokeweight="6pt">
                       <w10:anchorlock/>
                     </v:line>
                   </w:pict>
@@ -353,11 +353,7 @@
                 </mc:Choice>
                 <mc:Fallback>
                   <w:pict>
-                    <v:shapetype w14:anchorId="2E0C4118" id="_x0000_t202" coordsize="21600,21600" o:spt="202" path="m,l,21600r21600,l21600,xe">
-                      <v:stroke joinstyle="miter"/>
-                      <v:path gradientshapeok="t" o:connecttype="rect"/>
-                    </v:shapetype>
-                    <v:shape id="Text Box 3" o:spid="_x0000_s1027" type="#_x0000_t202" style="width:404.6pt;height:127.1pt;visibility:visible;mso-wrap-style:square;mso-left-percent:-10001;mso-top-percent:-10001;mso-position-horizontal:absolute;mso-position-horizontal-relative:char;mso-position-vertical:absolute;mso-position-vertical-relative:line;mso-left-percent:-10001;mso-top-percent:-10001;v-text-anchor:top" o:gfxdata="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" filled="f" stroked="f" strokeweight=".5pt">
+                    <v:shape w14:anchorId="2E0C4118" id="Text Box 3" o:spid="_x0000_s1027" type="#_x0000_t202" style="width:404.6pt;height:127.1pt;visibility:visible;mso-wrap-style:square;mso-left-percent:-10001;mso-top-percent:-10001;mso-position-horizontal:absolute;mso-position-horizontal-relative:char;mso-position-vertical:absolute;mso-position-vertical-relative:line;mso-left-percent:-10001;mso-top-percent:-10001;v-text-anchor:top" o:gfxdata="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" filled="f" stroked="f" strokeweight=".5pt">
                       <v:textbox>
                         <w:txbxContent>
                           <w:p>
@@ -755,7 +751,7 @@
           </mc:Choice>
           <mc:Fallback>
             <w:pict>
-              <v:rect w14:anchorId="5DF24E73" id="Rectangle 2" o:spid="_x0000_s1026" alt="colored rectangle" style="position:absolute;margin-left:-57.6pt;margin-top:162.2pt;width:531.35pt;height:471.25pt;z-index:-251670528;visibility:visible;mso-wrap-style:square;mso-width-percent:0;mso-height-percent:0;mso-wrap-distance-left:9pt;mso-wrap-distance-top:0;mso-wrap-distance-right:9pt;mso-wrap-distance-bottom:0;mso-position-horizontal:absolute;mso-position-horizontal-relative:text;mso-position-vertical:absolute;mso-position-vertical-relative:page;mso-width-percent:0;mso-height-percent:0;mso-width-relative:margin;mso-height-relative:margin;v-text-anchor:middle" o:gfxdata="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" fillcolor="#1d1c47 [2415]" stroked="f" strokeweight="2pt">
+              <v:rect w14:anchorId="24F71C5E" id="Rectangle 2" o:spid="_x0000_s1026" alt="colored rectangle" style="position:absolute;margin-left:-57.6pt;margin-top:162.2pt;width:531.35pt;height:471.25pt;z-index:-251670528;visibility:visible;mso-wrap-style:square;mso-width-percent:0;mso-height-percent:0;mso-wrap-distance-left:9pt;mso-wrap-distance-top:0;mso-wrap-distance-right:9pt;mso-wrap-distance-bottom:0;mso-position-horizontal:absolute;mso-position-horizontal-relative:text;mso-position-vertical:absolute;mso-position-vertical-relative:page;mso-width-percent:0;mso-height-percent:0;mso-width-relative:margin;mso-height-relative:margin;v-text-anchor:middle" o:gfxdata="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" fillcolor="#1d1c47 [2415]" stroked="f" strokeweight="2pt">
                 <w10:wrap anchory="page"/>
               </v:rect>
             </w:pict>
@@ -969,12 +965,100 @@
     </w:p>
     <w:p>
       <w:pPr>
+        <w:spacing w:after="200" w:line="276" w:lineRule="auto"/>
+        <w:jc w:val="left"/>
+      </w:pPr>
+      <w:r>
+        <w:rPr>
+          <w:noProof/>
+        </w:rPr>
+        <w:lastRenderedPageBreak/>
+        <w:drawing>
+          <wp:anchor distT="0" distB="0" distL="114300" distR="114300" simplePos="0" relativeHeight="251731968" behindDoc="0" locked="0" layoutInCell="1" allowOverlap="1" wp14:anchorId="52F6B7F7" wp14:editId="14BB8F42">
+            <wp:simplePos x="731520" y="837028"/>
+            <wp:positionH relativeFrom="margin">
+              <wp:align>center</wp:align>
+            </wp:positionH>
+            <wp:positionV relativeFrom="margin">
+              <wp:align>center</wp:align>
+            </wp:positionV>
+            <wp:extent cx="6590455" cy="6480000"/>
+            <wp:effectExtent l="0" t="0" r="1270" b="0"/>
+            <wp:wrapSquare wrapText="bothSides"/>
+            <wp:docPr id="1341874549" name="Picture 10" descr="A document with text and numbers&#10;&#10;AI-generated content may be incorrect."/>
+            <wp:cNvGraphicFramePr>
+              <a:graphicFrameLocks xmlns:a="http://schemas.openxmlformats.org/drawingml/2006/main" noChangeAspect="1"/>
+            </wp:cNvGraphicFramePr>
+            <a:graphic xmlns:a="http://schemas.openxmlformats.org/drawingml/2006/main">
+              <a:graphicData uri="http://schemas.openxmlformats.org/drawingml/2006/picture">
+                <pic:pic xmlns:pic="http://schemas.openxmlformats.org/drawingml/2006/picture">
+                  <pic:nvPicPr>
+                    <pic:cNvPr id="1341874549" name="Picture 10" descr="A document with text and numbers&#10;&#10;AI-generated content may be incorrect."/>
+                    <pic:cNvPicPr/>
+                  </pic:nvPicPr>
+                  <pic:blipFill>
+                    <a:blip r:embed="rId11">
+                      <a:extLst>
+                        <a:ext uri="{28A0092B-C50C-407E-A947-70E740481C1C}">
+                          <a14:useLocalDpi xmlns:a14="http://schemas.microsoft.com/office/drawing/2010/main" val="0"/>
+                        </a:ext>
+                      </a:extLst>
+                    </a:blip>
+                    <a:stretch>
+                      <a:fillRect/>
+                    </a:stretch>
+                  </pic:blipFill>
+                  <pic:spPr>
+                    <a:xfrm>
+                      <a:off x="0" y="0"/>
+                      <a:ext cx="6590455" cy="6480000"/>
+                    </a:xfrm>
+                    <a:prstGeom prst="rect">
+                      <a:avLst/>
+                    </a:prstGeom>
+                  </pic:spPr>
+                </pic:pic>
+              </a:graphicData>
+            </a:graphic>
+            <wp14:sizeRelH relativeFrom="margin">
+              <wp14:pctWidth>0</wp14:pctWidth>
+            </wp14:sizeRelH>
+            <wp14:sizeRelV relativeFrom="margin">
+              <wp14:pctHeight>0</wp14:pctHeight>
+            </wp14:sizeRelV>
+          </wp:anchor>
+        </w:drawing>
+      </w:r>
+    </w:p>
+    <w:p>
+      <w:pPr>
+        <w:spacing w:after="200" w:line="276" w:lineRule="auto"/>
+        <w:jc w:val="left"/>
+        <w:rPr>
+          <w:rFonts w:asciiTheme="majorHAnsi" w:eastAsia="Times New Roman" w:hAnsiTheme="majorHAnsi" w:cs="Times New Roman"/>
+          <w:b/>
+          <w:sz w:val="56"/>
+          <w:szCs w:val="24"/>
+        </w:rPr>
+      </w:pPr>
+      <w:r>
+        <w:br w:type="page"/>
+      </w:r>
+    </w:p>
+    <w:p>
+      <w:pPr>
         <w:pStyle w:val="Heading1"/>
         <w:spacing w:line="276" w:lineRule="auto"/>
       </w:pPr>
       <w:r>
         <w:lastRenderedPageBreak/>
-        <w:t xml:space="preserve">Fossil Fuel Prices, Interest Rates, and </w:t>
+        <w:t>Fossil Fuel Price</w:t>
+      </w:r>
+      <w:r>
+        <w:t>s</w:t>
+      </w:r>
+      <w:r>
+        <w:t xml:space="preserve">, Interest Rates, and </w:t>
       </w:r>
       <w:r>
         <w:t xml:space="preserve">Economic Activity </w:t>
@@ -1121,7 +1205,7 @@
       <w:pPr>
         <w:jc w:val="left"/>
       </w:pPr>
-      <w:hyperlink r:id="rId11" w:history="1">
+      <w:hyperlink r:id="rId12" w:history="1">
         <w:r>
           <w:rPr>
             <w:rStyle w:val="Hyperlink"/>
@@ -1744,8 +1828,8 @@
       <w:pPr>
         <w:pStyle w:val="Heading2"/>
         <w:sectPr>
-          <w:headerReference w:type="default" r:id="rId12"/>
-          <w:footerReference w:type="default" r:id="rId13"/>
+          <w:headerReference w:type="default" r:id="rId13"/>
+          <w:footerReference w:type="default" r:id="rId14"/>
           <w:pgSz w:w="12240" w:h="15840"/>
           <w:pgMar w:top="720" w:right="1152" w:bottom="720" w:left="1152" w:header="0" w:footer="113" w:gutter="0"/>
           <w:cols w:space="720"/>
@@ -1788,7 +1872,7 @@
                     <pic:cNvPicPr/>
                   </pic:nvPicPr>
                   <pic:blipFill>
-                    <a:blip r:embed="rId14">
+                    <a:blip r:embed="rId15">
                       <a:extLst>
                         <a:ext uri="{28A0092B-C50C-407E-A947-70E740481C1C}">
                           <a14:useLocalDpi xmlns:a14="http://schemas.microsoft.com/office/drawing/2010/main" val="0"/>
@@ -1819,7 +1903,7 @@
     <w:p>
       <w:pPr>
         <w:sectPr>
-          <w:headerReference w:type="first" r:id="rId15"/>
+          <w:headerReference w:type="first" r:id="rId16"/>
           <w:pgSz w:w="15840" w:h="12240" w:orient="landscape"/>
           <w:pgMar w:top="1151" w:right="720" w:bottom="1151" w:left="720" w:header="0" w:footer="113" w:gutter="0"/>
           <w:pgNumType w:start="1"/>
@@ -1986,7 +2070,7 @@
         <w:ind w:left="360"/>
         <w:jc w:val="left"/>
       </w:pPr>
-      <w:hyperlink r:id="rId16" w:history="1">
+      <w:hyperlink r:id="rId17" w:history="1">
         <w:r>
           <w:rPr>
             <w:rStyle w:val="Hyperlink"/>
@@ -2018,7 +2102,7 @@
         <w:ind w:left="360"/>
         <w:jc w:val="left"/>
       </w:pPr>
-      <w:hyperlink r:id="rId17" w:history="1">
+      <w:hyperlink r:id="rId18" w:history="1">
         <w:r>
           <w:rPr>
             <w:rStyle w:val="Hyperlink"/>
@@ -2050,7 +2134,7 @@
         <w:ind w:left="360"/>
         <w:jc w:val="left"/>
       </w:pPr>
-      <w:hyperlink r:id="rId18" w:history="1">
+      <w:hyperlink r:id="rId19" w:history="1">
         <w:r>
           <w:rPr>
             <w:rStyle w:val="Hyperlink"/>
@@ -2082,7 +2166,7 @@
         <w:ind w:left="360"/>
         <w:jc w:val="left"/>
       </w:pPr>
-      <w:hyperlink r:id="rId19" w:anchor="0" w:history="1">
+      <w:hyperlink r:id="rId20" w:anchor="0" w:history="1">
         <w:r>
           <w:rPr>
             <w:rStyle w:val="Hyperlink"/>
@@ -2114,7 +2198,7 @@
         <w:ind w:firstLine="360"/>
         <w:jc w:val="left"/>
       </w:pPr>
-      <w:hyperlink r:id="rId20" w:history="1">
+      <w:hyperlink r:id="rId21" w:history="1">
         <w:r>
           <w:rPr>
             <w:rStyle w:val="Hyperlink"/>
@@ -2146,7 +2230,7 @@
         <w:ind w:left="360"/>
         <w:jc w:val="left"/>
       </w:pPr>
-      <w:hyperlink r:id="rId21" w:history="1">
+      <w:hyperlink r:id="rId22" w:history="1">
         <w:r>
           <w:rPr>
             <w:rStyle w:val="Hyperlink"/>
@@ -2279,7 +2363,7 @@
           <w:noProof/>
         </w:rPr>
         <w:drawing>
-          <wp:inline distT="0" distB="0" distL="0" distR="0" wp14:anchorId="595CCE9E" wp14:editId="28B81BCE">
+          <wp:inline distT="0" distB="0" distL="0" distR="0" wp14:anchorId="595CCE9E" wp14:editId="7E1758E7">
             <wp:extent cx="6309360" cy="2109470"/>
             <wp:effectExtent l="0" t="0" r="0" b="5080"/>
             <wp:docPr id="654054074" name="Picture 9" descr="A screenshot of a computer&#10;&#10;Description automatically generated"/>
@@ -2294,7 +2378,7 @@
                     <pic:cNvPicPr/>
                   </pic:nvPicPr>
                   <pic:blipFill>
-                    <a:blip r:embed="rId22" cstate="print">
+                    <a:blip r:embed="rId23" cstate="print">
                       <a:extLst>
                         <a:ext uri="{28A0092B-C50C-407E-A947-70E740481C1C}">
                           <a14:useLocalDpi xmlns:a14="http://schemas.microsoft.com/office/drawing/2010/main" val="0"/>
@@ -2460,7 +2544,7 @@
                     <pic:cNvPicPr/>
                   </pic:nvPicPr>
                   <pic:blipFill>
-                    <a:blip r:embed="rId23">
+                    <a:blip r:embed="rId24">
                       <a:extLst>
                         <a:ext uri="{28A0092B-C50C-407E-A947-70E740481C1C}">
                           <a14:useLocalDpi xmlns:a14="http://schemas.microsoft.com/office/drawing/2010/main" val="0"/>
@@ -3006,7 +3090,7 @@
                     <pic:cNvPicPr/>
                   </pic:nvPicPr>
                   <pic:blipFill>
-                    <a:blip r:embed="rId24">
+                    <a:blip r:embed="rId25">
                       <a:extLst>
                         <a:ext uri="{28A0092B-C50C-407E-A947-70E740481C1C}">
                           <a14:useLocalDpi xmlns:a14="http://schemas.microsoft.com/office/drawing/2010/main" val="0"/>
@@ -3191,7 +3275,7 @@
                     <pic:cNvPicPr/>
                   </pic:nvPicPr>
                   <pic:blipFill>
-                    <a:blip r:embed="rId25">
+                    <a:blip r:embed="rId26">
                       <a:extLst>
                         <a:ext uri="{28A0092B-C50C-407E-A947-70E740481C1C}">
                           <a14:useLocalDpi xmlns:a14="http://schemas.microsoft.com/office/drawing/2010/main" val="0"/>
@@ -3313,7 +3397,7 @@
           <w:noProof/>
         </w:rPr>
         <w:drawing>
-          <wp:inline distT="0" distB="0" distL="0" distR="0" wp14:anchorId="58016A72" wp14:editId="295122FD">
+          <wp:inline distT="0" distB="0" distL="0" distR="0" wp14:anchorId="58016A72" wp14:editId="1D91D14E">
             <wp:extent cx="6309360" cy="2440305"/>
             <wp:effectExtent l="0" t="0" r="0" b="0"/>
             <wp:docPr id="1447811820" name="Picture 14" descr="A screenshot of a computer&#10;&#10;Description automatically generated"/>
@@ -3328,7 +3412,7 @@
                     <pic:cNvPicPr/>
                   </pic:nvPicPr>
                   <pic:blipFill>
-                    <a:blip r:embed="rId26" cstate="print">
+                    <a:blip r:embed="rId27" cstate="print">
                       <a:extLst>
                         <a:ext uri="{28A0092B-C50C-407E-A947-70E740481C1C}">
                           <a14:useLocalDpi xmlns:a14="http://schemas.microsoft.com/office/drawing/2010/main" val="0"/>
@@ -3899,7 +3983,7 @@
       <w:pPr>
         <w:jc w:val="left"/>
       </w:pPr>
-      <w:hyperlink r:id="rId27" w:history="1">
+      <w:hyperlink r:id="rId28" w:history="1">
         <w:r>
           <w:rPr>
             <w:rStyle w:val="Hyperlink"/>
@@ -3941,7 +4025,7 @@
       <w:pPr>
         <w:jc w:val="left"/>
       </w:pPr>
-      <w:hyperlink r:id="rId28" w:anchor=":~:text=The%20oil%20and%20gas%20industry,and%20ensures%20our%20energy%20security" w:history="1">
+      <w:hyperlink r:id="rId29" w:anchor=":~:text=The%20oil%20and%20gas%20industry,and%20ensures%20our%20energy%20security" w:history="1">
         <w:r>
           <w:rPr>
             <w:rStyle w:val="Hyperlink"/>
@@ -4018,7 +4102,7 @@
       </w:r>
     </w:p>
     <w:p>
-      <w:hyperlink r:id="rId29" w:history="1">
+      <w:hyperlink r:id="rId30" w:history="1">
         <w:r>
           <w:rPr>
             <w:rStyle w:val="Hyperlink"/>
@@ -4031,7 +4115,7 @@
       </w:r>
     </w:p>
     <w:sectPr>
-      <w:headerReference w:type="first" r:id="rId30"/>
+      <w:headerReference w:type="first" r:id="rId31"/>
       <w:pgSz w:w="12240" w:h="15840"/>
       <w:pgMar w:top="720" w:right="1152" w:bottom="720" w:left="1152" w:header="0" w:footer="113" w:gutter="0"/>
       <w:pgNumType w:start="10"/>
@@ -4275,7 +4359,7 @@
               </mc:Choice>
               <mc:Fallback>
                 <w:pict>
-                  <v:rect w14:anchorId="70BCFFFA" id="Rectangle 11" o:spid="_x0000_s1048" style="width:106.5pt;height:46.65pt;visibility:visible;mso-wrap-style:square;mso-left-percent:-10001;mso-top-percent:-10001;mso-position-horizontal:absolute;mso-position-horizontal-relative:char;mso-position-vertical:absolute;mso-position-vertical-relative:line;mso-left-percent:-10001;mso-top-percent:-10001;v-text-anchor:middle" o:gfxdata="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" fillcolor="#282660 [3215]" stroked="f" strokeweight="2pt">
+                  <v:rect w14:anchorId="70BCFFFA" id="Rectangle 11" o:spid="_x0000_s1031" style="width:106.5pt;height:46.65pt;visibility:visible;mso-wrap-style:square;mso-left-percent:-10001;mso-top-percent:-10001;mso-position-horizontal:absolute;mso-position-horizontal-relative:char;mso-position-vertical:absolute;mso-position-vertical-relative:line;mso-left-percent:-10001;mso-top-percent:-10001;v-text-anchor:middle" o:gfxdata="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" fillcolor="#282660 [3215]" stroked="f" strokeweight="2pt">
                     <v:textbox>
                       <w:txbxContent>
                         <w:p>
@@ -4453,7 +4537,7 @@
             </mc:Choice>
             <mc:Fallback>
               <w:pict>
-                <v:rect w14:anchorId="5183888E" id="Rectangle 29" o:spid="_x0000_s1049" style="position:absolute;left:0;text-align:left;margin-left:0;margin-top:0;width:106.6pt;height:46.5pt;z-index:251660288;visibility:visible;mso-wrap-style:square;mso-width-percent:0;mso-height-percent:0;mso-wrap-distance-left:9pt;mso-wrap-distance-top:0;mso-wrap-distance-right:9pt;mso-wrap-distance-bottom:0;mso-position-horizontal:left;mso-position-horizontal-relative:page;mso-position-vertical:absolute;mso-position-vertical-relative:text;mso-width-percent:0;mso-height-percent:0;mso-width-relative:margin;mso-height-relative:margin;v-text-anchor:middle" o:gfxdata="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" fillcolor="#002060" stroked="f" strokeweight="2pt">
+                <v:rect w14:anchorId="5183888E" id="Rectangle 29" o:spid="_x0000_s1032" style="position:absolute;left:0;text-align:left;margin-left:0;margin-top:0;width:106.6pt;height:46.5pt;z-index:251660288;visibility:visible;mso-wrap-style:square;mso-width-percent:0;mso-height-percent:0;mso-wrap-distance-left:9pt;mso-wrap-distance-top:0;mso-wrap-distance-right:9pt;mso-wrap-distance-bottom:0;mso-position-horizontal:left;mso-position-horizontal-relative:page;mso-position-vertical:absolute;mso-position-vertical-relative:text;mso-width-percent:0;mso-height-percent:0;mso-width-relative:margin;mso-height-relative:margin;v-text-anchor:middle" o:gfxdata="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" fillcolor="#002060" stroked="f" strokeweight="2pt">
                   <v:textbox>
                     <w:txbxContent>
                       <w:p>

</xml_diff>